<commit_message>
update HW3 Part B
</commit_message>
<xml_diff>
--- a/Project_Proposal.docx
+++ b/Project_Proposal.docx
@@ -633,6 +633,32 @@
     </w:p>
     <w:p>
       <w:pPr>
+        <w:numPr>
+          <w:ilvl w:val="0"/>
+          <w:numId w:val="5"/>
+        </w:numPr>
+        <w:rPr>
+          <w:rFonts w:asciiTheme="majorBidi" w:hAnsiTheme="majorBidi" w:cstheme="majorBidi"/>
+          <w:lang w:val="en-KR"/>
+        </w:rPr>
+      </w:pPr>
+      <w:r>
+        <w:rPr>
+          <w:rFonts w:asciiTheme="majorBidi" w:hAnsiTheme="majorBidi" w:cstheme="majorBidi"/>
+        </w:rPr>
+        <w:lastRenderedPageBreak/>
+        <w:t>C</w:t>
+      </w:r>
+      <w:r>
+        <w:rPr>
+          <w:rFonts w:asciiTheme="majorBidi" w:hAnsiTheme="majorBidi" w:cstheme="majorBidi"/>
+          <w:lang w:val="en-KR"/>
+        </w:rPr>
+        <w:t>onduct a trend analysis on your data. Then, eliminate 10% of the data in a random pattern and fill in the blanks with any statistics of your choice (mean values of the rest, ...). Repeat the trend analysis and compare the results with the results of the original data. Remind that all tasks should be visualized.</w:t>
+      </w:r>
+    </w:p>
+    <w:p>
+      <w:pPr>
         <w:rPr>
           <w:rFonts w:asciiTheme="majorBidi" w:hAnsiTheme="majorBidi" w:cstheme="majorBidi"/>
         </w:rPr>
@@ -660,7 +686,6 @@
         <w:rPr>
           <w:rFonts w:asciiTheme="majorBidi" w:hAnsiTheme="majorBidi" w:cstheme="majorBidi"/>
         </w:rPr>
-        <w:lastRenderedPageBreak/>
         <w:t>This project will be assigned to the first group that applies.</w:t>
       </w:r>
     </w:p>
@@ -2647,6 +2672,7 @@
     <w:lsdException w:name="HTML Sample" w:semiHidden="1" w:unhideWhenUsed="1"/>
     <w:lsdException w:name="HTML Typewriter" w:semiHidden="1" w:unhideWhenUsed="1"/>
     <w:lsdException w:name="HTML Variable" w:semiHidden="1" w:unhideWhenUsed="1"/>
+    <w:lsdException w:name="Normal Table" w:semiHidden="1" w:unhideWhenUsed="1"/>
     <w:lsdException w:name="annotation subject" w:semiHidden="1" w:unhideWhenUsed="1"/>
     <w:lsdException w:name="No List" w:semiHidden="1" w:unhideWhenUsed="1"/>
     <w:lsdException w:name="Outline List 1" w:semiHidden="1" w:unhideWhenUsed="1"/>
@@ -2693,8 +2719,10 @@
     <w:lsdException w:name="Table Subtle 2" w:semiHidden="1" w:unhideWhenUsed="1"/>
     <w:lsdException w:name="Table Web 1" w:semiHidden="1" w:unhideWhenUsed="1"/>
     <w:lsdException w:name="Table Web 2" w:semiHidden="1" w:unhideWhenUsed="1"/>
+    <w:lsdException w:name="Table Web 3" w:semiHidden="1" w:unhideWhenUsed="1"/>
     <w:lsdException w:name="Balloon Text" w:semiHidden="1" w:unhideWhenUsed="1"/>
     <w:lsdException w:name="Table Grid" w:uiPriority="39"/>
+    <w:lsdException w:name="Table Theme" w:semiHidden="1" w:unhideWhenUsed="1"/>
     <w:lsdException w:name="Placeholder Text" w:semiHidden="1"/>
     <w:lsdException w:name="No Spacing" w:uiPriority="1" w:qFormat="1"/>
     <w:lsdException w:name="Light Shading" w:uiPriority="60"/>
@@ -2928,6 +2956,7 @@
   <w:style w:type="character" w:default="1" w:styleId="DefaultParagraphFont">
     <w:name w:val="Default Paragraph Font"/>
     <w:uiPriority w:val="1"/>
+    <w:semiHidden/>
     <w:unhideWhenUsed/>
   </w:style>
   <w:style w:type="table" w:default="1" w:styleId="TableNormal">

</xml_diff>